<commit_message>
Updates to the write up
</commit_message>
<xml_diff>
--- a/Determinants of Banks Profitablity in the GCC.docx
+++ b/Determinants of Banks Profitablity in the GCC.docx
@@ -2451,7 +2451,16 @@
           <w:sz w:val="20"/>
           <w:szCs w:val="20"/>
         </w:rPr>
-        <w:t xml:space="preserve">Islamic banks have higher overhead costs relative to conventional banks in our sample. The overhead cost ratio is driven by operating expenses relative to the assets. In conjunction we also observe that the Islamic banks have a higher cost to income ratio. The two factors could be weighing on the ROE and ROA profitability measures and might explain the divergences we see in profitability between the two sectors across countries.   </w:t>
+        <w:t>Islamic banks have higher overhead costs relative to convention</w:t>
+      </w:r>
+      <w:bookmarkStart w:id="3" w:name="_GoBack"/>
+      <w:bookmarkEnd w:id="3"/>
+      <w:r>
+        <w:rPr>
+          <w:sz w:val="20"/>
+          <w:szCs w:val="20"/>
+        </w:rPr>
+        <w:t xml:space="preserve">al banks in our sample. The overhead cost ratio is driven by operating expenses relative to the assets. In conjunction we also observe that the Islamic banks have a higher cost to income ratio. The two factors could be weighing on the ROE and ROA profitability measures and might explain the divergences we see in profitability between the two sectors across countries.   </w:t>
       </w:r>
     </w:p>
     <w:p>
@@ -7746,7 +7755,7 @@
           <w:szCs w:val="20"/>
         </w:rPr>
       </w:pPr>
-      <w:bookmarkStart w:id="3" w:name="_Ref25589929"/>
+      <w:bookmarkStart w:id="4" w:name="_Ref25589929"/>
       <w:r>
         <w:rPr>
           <w:i/>
@@ -7802,7 +7811,7 @@
         </w:rPr>
         <w:fldChar w:fldCharType="end"/>
       </w:r>
-      <w:bookmarkEnd w:id="3"/>
+      <w:bookmarkEnd w:id="4"/>
       <w:r>
         <w:rPr>
           <w:i/>
@@ -12862,7 +12871,7 @@
           <w:szCs w:val="20"/>
         </w:rPr>
       </w:pPr>
-      <w:bookmarkStart w:id="4" w:name="_Ref25589952"/>
+      <w:bookmarkStart w:id="5" w:name="_Ref25589952"/>
       <w:r>
         <w:rPr>
           <w:i/>
@@ -12918,7 +12927,7 @@
         </w:rPr>
         <w:fldChar w:fldCharType="end"/>
       </w:r>
-      <w:bookmarkEnd w:id="4"/>
+      <w:bookmarkEnd w:id="5"/>
       <w:r>
         <w:rPr>
           <w:i/>
@@ -18118,7 +18127,7 @@
           <w:szCs w:val="20"/>
         </w:rPr>
       </w:pPr>
-      <w:bookmarkStart w:id="5" w:name="_Ref25589976"/>
+      <w:bookmarkStart w:id="6" w:name="_Ref25589976"/>
       <w:r>
         <w:rPr>
           <w:i/>
@@ -18175,7 +18184,7 @@
         </w:rPr>
         <w:fldChar w:fldCharType="end"/>
       </w:r>
-      <w:bookmarkEnd w:id="5"/>
+      <w:bookmarkEnd w:id="6"/>
       <w:r>
         <w:rPr>
           <w:i/>
@@ -23398,7 +23407,7 @@
           <w:szCs w:val="20"/>
         </w:rPr>
       </w:pPr>
-      <w:bookmarkStart w:id="6" w:name="_Ref25590004"/>
+      <w:bookmarkStart w:id="7" w:name="_Ref25590004"/>
       <w:r>
         <w:rPr>
           <w:i/>
@@ -23454,7 +23463,7 @@
         </w:rPr>
         <w:fldChar w:fldCharType="end"/>
       </w:r>
-      <w:bookmarkEnd w:id="6"/>
+      <w:bookmarkEnd w:id="7"/>
       <w:r>
         <w:rPr>
           <w:i/>
@@ -28530,7 +28539,7 @@
           <w:szCs w:val="20"/>
         </w:rPr>
       </w:pPr>
-      <w:bookmarkStart w:id="7" w:name="_Ref25590023"/>
+      <w:bookmarkStart w:id="8" w:name="_Ref25590023"/>
       <w:r>
         <w:rPr>
           <w:i/>
@@ -28586,7 +28595,7 @@
         </w:rPr>
         <w:fldChar w:fldCharType="end"/>
       </w:r>
-      <w:bookmarkEnd w:id="7"/>
+      <w:bookmarkEnd w:id="8"/>
       <w:r>
         <w:rPr>
           <w:i/>
@@ -33736,7 +33745,7 @@
           <w:szCs w:val="20"/>
         </w:rPr>
       </w:pPr>
-      <w:bookmarkStart w:id="8" w:name="_Ref25589594"/>
+      <w:bookmarkStart w:id="9" w:name="_Ref25589594"/>
       <w:r>
         <w:rPr>
           <w:i/>
@@ -33792,7 +33801,7 @@
         </w:rPr>
         <w:fldChar w:fldCharType="end"/>
       </w:r>
-      <w:bookmarkEnd w:id="8"/>
+      <w:bookmarkEnd w:id="9"/>
       <w:r>
         <w:rPr>
           <w:i/>
@@ -39945,8 +39954,6 @@
         </w:rPr>
         <w:fldChar w:fldCharType="end"/>
       </w:r>
-      <w:bookmarkStart w:id="9" w:name="_GoBack"/>
-      <w:bookmarkEnd w:id="9"/>
     </w:p>
     <w:p>
       <w:pPr>
@@ -39956,7 +39963,6 @@
         </w:rPr>
       </w:pPr>
     </w:p>
-    <w:p/>
     <w:p/>
     <w:sectPr>
       <w:headerReference w:type="even" r:id="rId24"/>
@@ -41591,7 +41597,7 @@
 </file>
 
 <file path=customXml/itemProps1.xml><?xml version="1.0" encoding="utf-8"?>
-<ds:datastoreItem xmlns:ds="http://schemas.openxmlformats.org/officeDocument/2006/customXml" ds:itemID="{18D72DAC-3A73-4731-974B-63E281C7740B}">
+<ds:datastoreItem xmlns:ds="http://schemas.openxmlformats.org/officeDocument/2006/customXml" ds:itemID="{6C89D838-B5CD-4018-A7B9-52FAC84AB196}">
   <ds:schemaRefs>
     <ds:schemaRef ds:uri="http://schemas.openxmlformats.org/officeDocument/2006/bibliography"/>
   </ds:schemaRefs>

</xml_diff>